<commit_message>
Mise en forme du rapport et commencement du rapport (introduction + début)
</commit_message>
<xml_diff>
--- a/Rapport.docx
+++ b/Rapport.docx
@@ -904,52 +904,103 @@
       <w:r>
         <w:br w:type="page"/>
       </w:r>
-      <w:bookmarkStart w:id="9" w:name="_GoBack"/>
-      <w:bookmarkEnd w:id="9"/>
     </w:p>
     <w:p>
       <w:pPr>
         <w:pStyle w:val="Titre1"/>
       </w:pPr>
-      <w:bookmarkStart w:id="10" w:name="_Toc439873897"/>
-      <w:bookmarkStart w:id="11" w:name="_Toc466905183"/>
+      <w:bookmarkStart w:id="9" w:name="_Toc439873897"/>
+      <w:bookmarkStart w:id="10" w:name="_Toc466905183"/>
       <w:r>
         <w:lastRenderedPageBreak/>
         <w:t>Introduction</w:t>
       </w:r>
+      <w:bookmarkEnd w:id="9"/>
       <w:bookmarkEnd w:id="10"/>
-      <w:bookmarkEnd w:id="11"/>
     </w:p>
     <w:p/>
     <w:p>
-      <w:bookmarkStart w:id="12" w:name="_Toc439873898"/>
+      <w:bookmarkStart w:id="11" w:name="_Toc439873898"/>
       <w:r>
         <w:tab/>
       </w:r>
       <w:r>
-        <w:t xml:space="preserve">Dans le cadre de notre D.U.T. nous devions mener à bien un projet, liant les différents domaines enseignés de </w:t>
+        <w:t xml:space="preserve">Dans le cadre du cours de Système d’Exploitation nous avons découvert de nombreuses fonctionnalités offertes par Linux, et plus largement par les systèmes POSIX. De plus nous avons appris à nous servir de ses fonctionnalités en les utilisant et parfois même en tentant d’en reproduire le fonctionnement dans le cadre des Travaux Pratiques. </w:t>
       </w:r>
       <w:r>
-        <w:t>la gestion de projet</w:t>
+        <w:t xml:space="preserve">Ce projet est donc une façon de mobiliser les connaissances acquises tout au long de cet enseignement. </w:t>
+      </w:r>
+    </w:p>
+    <w:p/>
+    <w:p>
+      <w:r>
+        <w:t>Le projet a pour but de reproduire l’exécution de la commande :</w:t>
+      </w:r>
+    </w:p>
+    <w:p>
+      <w:pPr>
+        <w:pStyle w:val="Citation"/>
+      </w:pPr>
+      <w:r>
+        <w:t>« </w:t>
+      </w:r>
+      <w:proofErr w:type="spellStart"/>
+      <w:proofErr w:type="gramStart"/>
+      <w:r>
+        <w:t>find</w:t>
+      </w:r>
+      <w:proofErr w:type="spellEnd"/>
+      <w:proofErr w:type="gramEnd"/>
+      <w:r>
+        <w:t xml:space="preserve"> &lt;</w:t>
+      </w:r>
+      <w:proofErr w:type="spellStart"/>
+      <w:r>
+        <w:t>rep</w:t>
+      </w:r>
+      <w:proofErr w:type="spellEnd"/>
+      <w:r>
+        <w:t>&gt; -type f -</w:t>
+      </w:r>
+      <w:proofErr w:type="spellStart"/>
+      <w:r>
+        <w:t>exec</w:t>
+      </w:r>
+      <w:proofErr w:type="spellEnd"/>
+      <w:r>
+        <w:t xml:space="preserve"> &lt;commande&gt; {};</w:t>
       </w:r>
       <w:r>
-        <w:t>, à la programmation en pa</w:t>
+        <w:t xml:space="preserve"> » </w:t>
+      </w:r>
+    </w:p>
+    <w:p>
+      <w:r>
+        <w:t xml:space="preserve">Ainsi notre programme </w:t>
       </w:r>
       <w:r>
-        <w:t xml:space="preserve">ssant par </w:t>
+        <w:t>va</w:t>
       </w:r>
       <w:r>
-        <w:t>l’anglais et la communication</w:t>
+        <w:t xml:space="preserve"> devoir, tout comme la commande précédente, parcourir les fichiers spécifier et appeler la commande fournie su</w:t>
       </w:r>
       <w:r>
-        <w:t xml:space="preserve">. </w:t>
+        <w:t xml:space="preserve">r chaque fichier normal trouvé, de façon parallèle si demandé par l’utilisateur. </w:t>
       </w:r>
-      <w:r>
-        <w:t>Les résultats, l’organisation, les apprentissages tirées de ce projet vont vous être expliquer à l’aide d</w:t>
-      </w:r>
-      <w:r>
-        <w:t>e ce rapport et de ses annexes.</w:t>
-      </w:r>
+    </w:p>
+    <w:p/>
+    <w:p/>
+    <w:p/>
+    <w:p>
+      <w:pPr>
+        <w:rPr>
+          <w:rFonts w:ascii="Segoe UI Light" w:hAnsi="Segoe UI Light" w:cs="Segoe UI Light"/>
+          <w:color w:val="009FE3"/>
+          <w:sz w:val="88"/>
+          <w:szCs w:val="88"/>
+        </w:rPr>
+      </w:pPr>
+      <w:bookmarkStart w:id="12" w:name="_Toc466905184"/>
       <w:r>
         <w:br w:type="page"/>
       </w:r>
@@ -958,18 +1009,75 @@
       <w:pPr>
         <w:pStyle w:val="Titre1"/>
       </w:pPr>
-      <w:bookmarkStart w:id="13" w:name="_Toc466905184"/>
       <w:r>
         <w:lastRenderedPageBreak/>
         <w:t>Démarche de travail</w:t>
       </w:r>
+      <w:bookmarkEnd w:id="11"/>
       <w:bookmarkEnd w:id="12"/>
-      <w:bookmarkEnd w:id="13"/>
     </w:p>
     <w:p>
       <w:pPr>
         <w:ind w:firstLine="708"/>
       </w:pPr>
+    </w:p>
+    <w:p>
+      <w:pPr>
+        <w:pStyle w:val="Titre2"/>
+      </w:pPr>
+      <w:r>
+        <w:t>Réflexion</w:t>
+      </w:r>
+    </w:p>
+    <w:p/>
+    <w:p>
+      <w:pPr>
+        <w:ind w:firstLine="708"/>
+      </w:pPr>
+      <w:r>
+        <w:t xml:space="preserve">Suite à la lecture du sujet, nous avons commencé par réfléchir aux différents appels possibles par l’utilisateur, afin de récupérer et traiter les informations fournies, tout en traitant les différents cas d’erreurs auxquels nous avons pensé. </w:t>
+      </w:r>
+    </w:p>
+    <w:p>
+      <w:pPr>
+        <w:ind w:firstLine="708"/>
+      </w:pPr>
+      <w:r>
+        <w:t xml:space="preserve">Une fois ses cas mis sur papier, nous avons réfléchis à comment les fonctions devaient fonctionner (entrée, sortie, exécution, erreurs) et comment le traiter dans les grandes lignes. </w:t>
+      </w:r>
+    </w:p>
+    <w:p>
+      <w:pPr>
+        <w:ind w:firstLine="708"/>
+      </w:pPr>
+      <w:r>
+        <w:t>Une fois les grandes idées mise</w:t>
+      </w:r>
+      <w:r>
+        <w:t>s</w:t>
+      </w:r>
+      <w:r>
+        <w:t xml:space="preserve"> à plat nous avons organiser notre projet, en choisissant d’utiliser l’outil git afin </w:t>
+      </w:r>
+      <w:r>
+        <w:t xml:space="preserve">d’avoir une gestion des versions de notre projet, puis nous avons répartis les tâches. </w:t>
+      </w:r>
+    </w:p>
+    <w:p>
+      <w:pPr>
+        <w:pStyle w:val="Titre2"/>
+      </w:pPr>
+      <w:r>
+        <w:t xml:space="preserve">Implémentation </w:t>
+      </w:r>
+    </w:p>
+    <w:p>
+      <w:r>
+        <w:tab/>
+        <w:t xml:space="preserve">Pour commencer, nous nous sommes occupés de faire un main correct, permettant de traiter les paramètres fournis par l’utilisateur et garantissant le bon passage des paramètres par le main, vers les fonctions, permettant d’utiliser celles-ci sans avoir à rencontrer de problèmes liés au mauvais passage des arguments. </w:t>
+      </w:r>
+      <w:bookmarkStart w:id="13" w:name="_GoBack"/>
+      <w:bookmarkEnd w:id="13"/>
     </w:p>
     <w:sectPr>
       <w:headerReference w:type="default" r:id="rId12"/>
@@ -1110,7 +1218,7 @@
                               <w:noProof/>
                               <w:color w:val="FFFFFF" w:themeColor="background1"/>
                             </w:rPr>
-                            <w:t>3</w:t>
+                            <w:t>1</w:t>
                           </w:r>
                           <w:r>
                             <w:rPr>
@@ -1240,7 +1348,7 @@
                         <w:noProof/>
                         <w:color w:val="FFFFFF" w:themeColor="background1"/>
                       </w:rPr>
-                      <w:t>3</w:t>
+                      <w:t>1</w:t>
                     </w:r>
                     <w:r>
                       <w:rPr>
@@ -7130,6 +7238,37 @@
       <w:lang w:eastAsia="fr-FR"/>
     </w:rPr>
   </w:style>
+  <w:style w:type="paragraph" w:styleId="Citation">
+    <w:name w:val="Quote"/>
+    <w:basedOn w:val="Normal"/>
+    <w:next w:val="Normal"/>
+    <w:link w:val="CitationCar"/>
+    <w:uiPriority w:val="29"/>
+    <w:qFormat/>
+    <w:rsid w:val="00350CF7"/>
+    <w:pPr>
+      <w:spacing w:before="200"/>
+      <w:ind w:left="864" w:right="864"/>
+      <w:jc w:val="center"/>
+    </w:pPr>
+    <w:rPr>
+      <w:i/>
+      <w:iCs/>
+      <w:color w:val="404040" w:themeColor="text1" w:themeTint="BF"/>
+    </w:rPr>
+  </w:style>
+  <w:style w:type="character" w:customStyle="1" w:styleId="CitationCar">
+    <w:name w:val="Citation Car"/>
+    <w:basedOn w:val="Policepardfaut"/>
+    <w:link w:val="Citation"/>
+    <w:uiPriority w:val="29"/>
+    <w:rsid w:val="00350CF7"/>
+    <w:rPr>
+      <w:i/>
+      <w:iCs/>
+      <w:color w:val="404040" w:themeColor="text1" w:themeTint="BF"/>
+    </w:rPr>
+  </w:style>
 </w:styles>
 </file>
 
@@ -7399,7 +7538,7 @@
 </file>
 
 <file path=customXml/itemProps1.xml><?xml version="1.0" encoding="utf-8"?>
-<ds:datastoreItem xmlns:ds="http://schemas.openxmlformats.org/officeDocument/2006/customXml" ds:itemID="{C525B67F-01D6-4618-B20C-2E437FAC2AD7}">
+<ds:datastoreItem xmlns:ds="http://schemas.openxmlformats.org/officeDocument/2006/customXml" ds:itemID="{AFEDFDC0-CD8C-49EF-938F-BB39F5CF6388}">
   <ds:schemaRefs>
     <ds:schemaRef ds:uri="http://schemas.openxmlformats.org/officeDocument/2006/bibliography"/>
   </ds:schemaRefs>

</xml_diff>